<commit_message>
update: Meta-heurística + Análise de Decisão Multicritério
</commit_message>
<xml_diff>
--- a/14-Analise-Decisao-Multicriterio/Analise-Decisao-Multicriterio.docx
+++ b/14-Analise-Decisao-Multicriterio/Analise-Decisao-Multicriterio.docx
@@ -212,15 +212,468 @@
     </w:p>
     <w:p>
       <w:pPr>
+        <w:spacing w:line="360" w:lineRule="auto"/>
+        <w:rPr>
+          <w:rFonts w:ascii="Didot" w:hAnsi="Didot" w:cs="Didot"/>
+        </w:rPr>
+      </w:pPr>
+      <w:r>
         <w:rPr>
           <w:rFonts w:ascii="Didot" w:hAnsi="Didot" w:cs="Didot" w:hint="cs"/>
         </w:rPr>
-      </w:pPr>
+        <w:t>Faça uma pesquisa e liste os métodos utilizados para resolver os</w:t>
+      </w:r>
+      <w:r>
+        <w:rPr>
+          <w:rFonts w:ascii="Didot" w:hAnsi="Didot" w:cs="Didot"/>
+        </w:rPr>
+        <w:t xml:space="preserve"> </w:t>
+      </w:r>
       <w:r>
         <w:rPr>
           <w:rFonts w:ascii="Didot" w:hAnsi="Didot" w:cs="Didot" w:hint="cs"/>
         </w:rPr>
-        <w:t>Faça uma pesquisa e liste os métodos utilizados para resolver os</w:t>
+        <w:t>tipos de problemas citados</w:t>
+      </w:r>
+      <w:r>
+        <w:rPr>
+          <w:rFonts w:ascii="Didot" w:hAnsi="Didot" w:cs="Didot" w:hint="cs"/>
+        </w:rPr>
+        <w:br/>
+      </w:r>
+      <w:r>
+        <w:rPr>
+          <w:rFonts w:ascii="Didot" w:hAnsi="Didot" w:cs="Didot" w:hint="cs"/>
+        </w:rPr>
+        <w:br/>
+      </w:r>
+      <w:r>
+        <w:rPr>
+          <w:rFonts w:ascii="Didot" w:hAnsi="Didot" w:cs="Didot" w:hint="cs"/>
+        </w:rPr>
+        <w:br/>
+      </w:r>
+      <w:r>
+        <w:rPr>
+          <w:rStyle w:val="Heading2Char"/>
+          <w:rFonts w:ascii="Didot" w:hAnsi="Didot" w:cs="Didot" w:hint="cs"/>
+          <w:color w:val="auto"/>
+          <w:sz w:val="28"/>
+          <w:szCs w:val="28"/>
+        </w:rPr>
+        <w:t>Problema de Escolha</w:t>
+      </w:r>
+      <w:r>
+        <w:rPr>
+          <w:rStyle w:val="Heading2Char"/>
+          <w:rFonts w:ascii="Didot" w:hAnsi="Didot" w:cs="Didot" w:hint="cs"/>
+          <w:color w:val="auto"/>
+          <w:sz w:val="28"/>
+          <w:szCs w:val="28"/>
+        </w:rPr>
+        <w:t>:</w:t>
+      </w:r>
+    </w:p>
+    <w:p>
+      <w:pPr>
+        <w:spacing w:line="360" w:lineRule="auto"/>
+        <w:rPr>
+          <w:rFonts w:ascii="Didot" w:hAnsi="Didot" w:cs="Didot"/>
+        </w:rPr>
+      </w:pPr>
+      <w:r>
+        <w:rPr>
+          <w:rFonts w:ascii="Didot" w:hAnsi="Didot" w:cs="Didot"/>
+        </w:rPr>
+        <w:t>- AHP (</w:t>
+      </w:r>
+      <w:r>
+        <w:rPr>
+          <w:rFonts w:ascii="Didot" w:hAnsi="Didot" w:cs="Didot"/>
+          <w:i/>
+          <w:iCs/>
+        </w:rPr>
+        <w:t>Analytic Hierarchy Process</w:t>
+      </w:r>
+      <w:r>
+        <w:rPr>
+          <w:rFonts w:ascii="Didot" w:hAnsi="Didot" w:cs="Didot"/>
+        </w:rPr>
+        <w:t>)</w:t>
+      </w:r>
+    </w:p>
+    <w:p>
+      <w:pPr>
+        <w:spacing w:line="360" w:lineRule="auto"/>
+        <w:rPr>
+          <w:rFonts w:ascii="Didot" w:hAnsi="Didot" w:cs="Didot"/>
+        </w:rPr>
+      </w:pPr>
+      <w:r>
+        <w:rPr>
+          <w:rFonts w:ascii="Didot" w:hAnsi="Didot" w:cs="Didot"/>
+        </w:rPr>
+        <w:t>- ANP</w:t>
+      </w:r>
+      <w:r>
+        <w:rPr>
+          <w:rFonts w:ascii="Didot" w:hAnsi="Didot" w:cs="Didot"/>
+        </w:rPr>
+        <w:t xml:space="preserve"> (</w:t>
+      </w:r>
+      <w:r>
+        <w:rPr>
+          <w:rFonts w:ascii="Didot" w:hAnsi="Didot" w:cs="Didot"/>
+          <w:i/>
+          <w:iCs/>
+        </w:rPr>
+        <w:t>Analytic Network Process</w:t>
+      </w:r>
+      <w:r>
+        <w:rPr>
+          <w:rFonts w:ascii="Didot" w:hAnsi="Didot" w:cs="Didot"/>
+        </w:rPr>
+        <w:t>)</w:t>
+      </w:r>
+    </w:p>
+    <w:p>
+      <w:pPr>
+        <w:spacing w:line="360" w:lineRule="auto"/>
+        <w:rPr>
+          <w:rFonts w:ascii="Didot" w:hAnsi="Didot" w:cs="Didot"/>
+        </w:rPr>
+      </w:pPr>
+      <w:r>
+        <w:rPr>
+          <w:rFonts w:ascii="Didot" w:hAnsi="Didot" w:cs="Didot"/>
+        </w:rPr>
+        <w:t>- MAUT (</w:t>
+      </w:r>
+      <w:r>
+        <w:rPr>
+          <w:rFonts w:ascii="Didot" w:hAnsi="Didot" w:cs="Didot"/>
+          <w:i/>
+          <w:iCs/>
+        </w:rPr>
+        <w:t>Multi-Attribute Utility Theory</w:t>
+      </w:r>
+      <w:r>
+        <w:rPr>
+          <w:rFonts w:ascii="Didot" w:hAnsi="Didot" w:cs="Didot"/>
+        </w:rPr>
+        <w:t>)</w:t>
+      </w:r>
+      <w:r>
+        <w:rPr>
+          <w:rFonts w:ascii="Didot" w:hAnsi="Didot" w:cs="Didot"/>
+        </w:rPr>
+        <w:t xml:space="preserve"> / UTA (</w:t>
+      </w:r>
+      <w:r>
+        <w:rPr>
+          <w:rFonts w:ascii="Didot" w:hAnsi="Didot" w:cs="Didot"/>
+          <w:i/>
+          <w:iCs/>
+        </w:rPr>
+        <w:t>Utility Theory Additive</w:t>
+      </w:r>
+      <w:r>
+        <w:rPr>
+          <w:rFonts w:ascii="Didot" w:hAnsi="Didot" w:cs="Didot"/>
+        </w:rPr>
+        <w:t>)</w:t>
+      </w:r>
+    </w:p>
+    <w:p>
+      <w:pPr>
+        <w:spacing w:line="360" w:lineRule="auto"/>
+        <w:rPr>
+          <w:rFonts w:ascii="Didot" w:hAnsi="Didot" w:cs="Didot"/>
+        </w:rPr>
+      </w:pPr>
+      <w:r>
+        <w:rPr>
+          <w:rFonts w:ascii="Didot" w:hAnsi="Didot" w:cs="Didot"/>
+        </w:rPr>
+        <w:t>- M</w:t>
+      </w:r>
+      <w:r>
+        <w:rPr>
+          <w:rFonts w:ascii="Didot" w:hAnsi="Didot" w:cs="Didot"/>
+        </w:rPr>
+        <w:t>ACBETH (</w:t>
+      </w:r>
+      <w:r>
+        <w:rPr>
+          <w:rFonts w:ascii="Didot" w:hAnsi="Didot" w:cs="Didot"/>
+          <w:i/>
+          <w:iCs/>
+        </w:rPr>
+        <w:t>Measuring Attractiveness by a Categorical Based Evaluation Technique</w:t>
+      </w:r>
+      <w:r>
+        <w:rPr>
+          <w:rFonts w:ascii="Didot" w:hAnsi="Didot" w:cs="Didot"/>
+        </w:rPr>
+        <w:t>)</w:t>
+      </w:r>
+    </w:p>
+    <w:p>
+      <w:pPr>
+        <w:spacing w:line="360" w:lineRule="auto"/>
+        <w:rPr>
+          <w:rFonts w:ascii="Didot" w:hAnsi="Didot" w:cs="Didot"/>
+        </w:rPr>
+      </w:pPr>
+      <w:r>
+        <w:rPr>
+          <w:rFonts w:ascii="Didot" w:hAnsi="Didot" w:cs="Didot"/>
+        </w:rPr>
+        <w:t>- P</w:t>
+      </w:r>
+      <w:r>
+        <w:rPr>
+          <w:rFonts w:ascii="Didot" w:hAnsi="Didot" w:cs="Didot"/>
+        </w:rPr>
+        <w:t>ROMETHEE (</w:t>
+      </w:r>
+      <w:r>
+        <w:rPr>
+          <w:rFonts w:ascii="Didot" w:hAnsi="Didot" w:cs="Didot"/>
+          <w:i/>
+          <w:iCs/>
+        </w:rPr>
+        <w:t>Preference Ranking Organization Method for Enrichment of Evaluations</w:t>
+      </w:r>
+      <w:r>
+        <w:rPr>
+          <w:rFonts w:ascii="Didot" w:hAnsi="Didot" w:cs="Didot"/>
+        </w:rPr>
+        <w:t xml:space="preserve">) </w:t>
+      </w:r>
+    </w:p>
+    <w:p>
+      <w:pPr>
+        <w:spacing w:line="360" w:lineRule="auto"/>
+        <w:rPr>
+          <w:rFonts w:ascii="Didot" w:hAnsi="Didot" w:cs="Didot"/>
+        </w:rPr>
+      </w:pPr>
+      <w:r>
+        <w:rPr>
+          <w:rFonts w:ascii="Didot" w:hAnsi="Didot" w:cs="Didot"/>
+        </w:rPr>
+        <w:t>- E</w:t>
+      </w:r>
+      <w:r>
+        <w:rPr>
+          <w:rFonts w:ascii="Didot" w:hAnsi="Didot" w:cs="Didot"/>
+        </w:rPr>
+        <w:t>LECTRE I</w:t>
+      </w:r>
+      <w:r>
+        <w:rPr>
+          <w:rFonts w:ascii="Didot" w:hAnsi="Didot" w:cs="Didot"/>
+        </w:rPr>
+        <w:t xml:space="preserve"> (</w:t>
+      </w:r>
+      <w:r>
+        <w:rPr>
+          <w:rFonts w:ascii="Didot" w:hAnsi="Didot" w:cs="Didot"/>
+          <w:i/>
+          <w:iCs/>
+        </w:rPr>
+        <w:t>ELimination and Choice Translating REality</w:t>
+      </w:r>
+      <w:r>
+        <w:rPr>
+          <w:rFonts w:ascii="Didot" w:hAnsi="Didot" w:cs="Didot"/>
+        </w:rPr>
+        <w:t>)</w:t>
+      </w:r>
+    </w:p>
+    <w:p>
+      <w:pPr>
+        <w:spacing w:line="360" w:lineRule="auto"/>
+        <w:rPr>
+          <w:rFonts w:ascii="Didot" w:hAnsi="Didot" w:cs="Didot"/>
+        </w:rPr>
+      </w:pPr>
+      <w:r>
+        <w:rPr>
+          <w:rFonts w:ascii="Didot" w:hAnsi="Didot" w:cs="Didot"/>
+        </w:rPr>
+        <w:t>- TOPSIS</w:t>
+      </w:r>
+      <w:r>
+        <w:rPr>
+          <w:rFonts w:ascii="Didot" w:hAnsi="Didot" w:cs="Didot"/>
+        </w:rPr>
+        <w:t xml:space="preserve"> (</w:t>
+      </w:r>
+      <w:r>
+        <w:rPr>
+          <w:rFonts w:ascii="Didot" w:hAnsi="Didot" w:cs="Didot"/>
+          <w:i/>
+          <w:iCs/>
+        </w:rPr>
+        <w:t>Technique for Order of Preference by Similarity to Ideal Solution</w:t>
+      </w:r>
+      <w:r>
+        <w:rPr>
+          <w:rFonts w:ascii="Didot" w:hAnsi="Didot" w:cs="Didot"/>
+        </w:rPr>
+        <w:t>)</w:t>
+      </w:r>
+    </w:p>
+    <w:p>
+      <w:pPr>
+        <w:spacing w:line="360" w:lineRule="auto"/>
+        <w:rPr>
+          <w:rFonts w:ascii="Didot" w:hAnsi="Didot" w:cs="Didot"/>
+        </w:rPr>
+      </w:pPr>
+      <w:r>
+        <w:rPr>
+          <w:rFonts w:ascii="Didot" w:hAnsi="Didot" w:cs="Didot"/>
+        </w:rPr>
+        <w:t xml:space="preserve">- </w:t>
+      </w:r>
+      <w:r>
+        <w:rPr>
+          <w:rFonts w:ascii="Didot" w:hAnsi="Didot" w:cs="Didot"/>
+        </w:rPr>
+        <w:t>Goal Programming</w:t>
+      </w:r>
+    </w:p>
+    <w:p>
+      <w:pPr>
+        <w:spacing w:line="360" w:lineRule="auto"/>
+        <w:rPr>
+          <w:rFonts w:ascii="Didot" w:hAnsi="Didot" w:cs="Didot"/>
+        </w:rPr>
+      </w:pPr>
+      <w:r>
+        <w:rPr>
+          <w:rFonts w:ascii="Didot" w:hAnsi="Didot" w:cs="Didot"/>
+        </w:rPr>
+        <w:t>- DEA (</w:t>
+      </w:r>
+      <w:r>
+        <w:rPr>
+          <w:rFonts w:ascii="Didot" w:hAnsi="Didot" w:cs="Didot"/>
+          <w:i/>
+          <w:iCs/>
+        </w:rPr>
+        <w:t>Data Envelopment Analysis</w:t>
+      </w:r>
+      <w:r>
+        <w:rPr>
+          <w:rFonts w:ascii="Didot" w:hAnsi="Didot" w:cs="Didot"/>
+        </w:rPr>
+        <w:t>)</w:t>
+      </w:r>
+    </w:p>
+    <w:p>
+      <w:pPr>
+        <w:spacing w:line="360" w:lineRule="auto"/>
+        <w:rPr>
+          <w:rFonts w:ascii="Didot" w:hAnsi="Didot" w:cs="Didot"/>
+        </w:rPr>
+      </w:pPr>
+      <w:r>
+        <w:rPr>
+          <w:rFonts w:ascii="Didot" w:hAnsi="Didot" w:cs="Didot" w:hint="cs"/>
+        </w:rPr>
+        <w:br/>
+      </w:r>
+    </w:p>
+    <w:p>
+      <w:pPr>
+        <w:spacing w:line="360" w:lineRule="auto"/>
+        <w:rPr>
+          <w:rFonts w:ascii="Didot" w:hAnsi="Didot" w:cs="Didot"/>
+          <w:sz w:val="28"/>
+          <w:szCs w:val="28"/>
+        </w:rPr>
+      </w:pPr>
+      <w:r>
+        <w:rPr>
+          <w:rFonts w:ascii="Didot" w:hAnsi="Didot" w:cs="Didot" w:hint="cs"/>
+        </w:rPr>
+        <w:br/>
+      </w:r>
+    </w:p>
+    <w:p>
+      <w:pPr>
+        <w:pStyle w:val="Heading2"/>
+        <w:rPr>
+          <w:rFonts w:ascii="Didot" w:hAnsi="Didot" w:cs="Didot" w:hint="cs"/>
+          <w:color w:val="auto"/>
+          <w:sz w:val="28"/>
+          <w:szCs w:val="28"/>
+        </w:rPr>
+      </w:pPr>
+      <w:r>
+        <w:rPr>
+          <w:rFonts w:ascii="Didot" w:hAnsi="Didot" w:cs="Didot" w:hint="cs"/>
+          <w:color w:val="auto"/>
+          <w:sz w:val="28"/>
+          <w:szCs w:val="28"/>
+        </w:rPr>
+        <w:lastRenderedPageBreak/>
+        <w:t>Problema de Classificação</w:t>
+      </w:r>
+      <w:r>
+        <w:rPr>
+          <w:rFonts w:ascii="Didot" w:hAnsi="Didot" w:cs="Didot" w:hint="cs"/>
+          <w:color w:val="auto"/>
+          <w:sz w:val="28"/>
+          <w:szCs w:val="28"/>
+        </w:rPr>
+        <w:t>:</w:t>
+      </w:r>
+    </w:p>
+    <w:p>
+      <w:pPr>
+        <w:spacing w:line="360" w:lineRule="auto"/>
+        <w:rPr>
+          <w:rFonts w:ascii="Didot" w:hAnsi="Didot" w:cs="Didot"/>
+        </w:rPr>
+      </w:pPr>
+      <w:r>
+        <w:rPr>
+          <w:rFonts w:ascii="Didot" w:hAnsi="Didot" w:cs="Didot"/>
+        </w:rPr>
+        <w:t>- AHP (</w:t>
+      </w:r>
+      <w:r>
+        <w:rPr>
+          <w:rFonts w:ascii="Didot" w:hAnsi="Didot" w:cs="Didot"/>
+          <w:i/>
+          <w:iCs/>
+        </w:rPr>
+        <w:t>Analytic Hierarchy Process</w:t>
+      </w:r>
+      <w:r>
+        <w:rPr>
+          <w:rFonts w:ascii="Didot" w:hAnsi="Didot" w:cs="Didot"/>
+        </w:rPr>
+        <w:t>)</w:t>
+      </w:r>
+    </w:p>
+    <w:p>
+      <w:pPr>
+        <w:spacing w:line="360" w:lineRule="auto"/>
+        <w:rPr>
+          <w:rFonts w:ascii="Didot" w:hAnsi="Didot" w:cs="Didot"/>
+        </w:rPr>
+      </w:pPr>
+      <w:r>
+        <w:rPr>
+          <w:rFonts w:ascii="Didot" w:hAnsi="Didot" w:cs="Didot"/>
+        </w:rPr>
+        <w:t>- ANP</w:t>
       </w:r>
       <w:r>
         <w:rPr>
@@ -230,9 +683,281 @@
       </w:r>
       <w:r>
         <w:rPr>
+          <w:rFonts w:ascii="Didot" w:hAnsi="Didot" w:cs="Didot"/>
+        </w:rPr>
+        <w:t>(</w:t>
+      </w:r>
+      <w:r>
+        <w:rPr>
+          <w:rFonts w:ascii="Didot" w:hAnsi="Didot" w:cs="Didot"/>
+          <w:i/>
+          <w:iCs/>
+        </w:rPr>
+        <w:t>Analytic Network Process</w:t>
+      </w:r>
+      <w:r>
+        <w:rPr>
+          <w:rFonts w:ascii="Didot" w:hAnsi="Didot" w:cs="Didot"/>
+        </w:rPr>
+        <w:t>)</w:t>
+      </w:r>
+    </w:p>
+    <w:p>
+      <w:pPr>
+        <w:spacing w:line="360" w:lineRule="auto"/>
+        <w:rPr>
+          <w:rFonts w:ascii="Didot" w:hAnsi="Didot" w:cs="Didot"/>
+        </w:rPr>
+      </w:pPr>
+      <w:r>
+        <w:rPr>
+          <w:rFonts w:ascii="Didot" w:hAnsi="Didot" w:cs="Didot"/>
+        </w:rPr>
+        <w:t xml:space="preserve">- </w:t>
+      </w:r>
+      <w:r>
+        <w:rPr>
+          <w:rFonts w:ascii="Didot" w:hAnsi="Didot" w:cs="Didot"/>
+        </w:rPr>
+        <w:t>MAUT (</w:t>
+      </w:r>
+      <w:r>
+        <w:rPr>
+          <w:rFonts w:ascii="Didot" w:hAnsi="Didot" w:cs="Didot"/>
+          <w:i/>
+          <w:iCs/>
+        </w:rPr>
+        <w:t>Multi-Attribute Utility Theory</w:t>
+      </w:r>
+      <w:r>
+        <w:rPr>
+          <w:rFonts w:ascii="Didot" w:hAnsi="Didot" w:cs="Didot"/>
+        </w:rPr>
+        <w:t>) / UTA (</w:t>
+      </w:r>
+      <w:r>
+        <w:rPr>
+          <w:rFonts w:ascii="Didot" w:hAnsi="Didot" w:cs="Didot"/>
+          <w:i/>
+          <w:iCs/>
+        </w:rPr>
+        <w:t>Utility Theory Additive</w:t>
+      </w:r>
+      <w:r>
+        <w:rPr>
+          <w:rFonts w:ascii="Didot" w:hAnsi="Didot" w:cs="Didot"/>
+        </w:rPr>
+        <w:t>)</w:t>
+      </w:r>
+    </w:p>
+    <w:p>
+      <w:pPr>
+        <w:spacing w:line="360" w:lineRule="auto"/>
+        <w:rPr>
+          <w:rFonts w:ascii="Didot" w:hAnsi="Didot" w:cs="Didot"/>
+        </w:rPr>
+      </w:pPr>
+      <w:r>
+        <w:rPr>
+          <w:rFonts w:ascii="Didot" w:hAnsi="Didot" w:cs="Didot"/>
+        </w:rPr>
+        <w:t xml:space="preserve">- </w:t>
+      </w:r>
+      <w:r>
+        <w:rPr>
+          <w:rFonts w:ascii="Didot" w:hAnsi="Didot" w:cs="Didot"/>
+        </w:rPr>
+        <w:t>MACBETH (</w:t>
+      </w:r>
+      <w:r>
+        <w:rPr>
+          <w:rFonts w:ascii="Didot" w:hAnsi="Didot" w:cs="Didot"/>
+          <w:i/>
+          <w:iCs/>
+        </w:rPr>
+        <w:t>Measuring Attractiveness by a Categorical Based Evaluation Technique</w:t>
+      </w:r>
+      <w:r>
+        <w:rPr>
+          <w:rFonts w:ascii="Didot" w:hAnsi="Didot" w:cs="Didot"/>
+        </w:rPr>
+        <w:t>)</w:t>
+      </w:r>
+    </w:p>
+    <w:p>
+      <w:pPr>
+        <w:spacing w:line="360" w:lineRule="auto"/>
+        <w:rPr>
+          <w:rFonts w:ascii="Didot" w:hAnsi="Didot" w:cs="Didot"/>
+        </w:rPr>
+      </w:pPr>
+      <w:r>
+        <w:rPr>
+          <w:rFonts w:ascii="Didot" w:hAnsi="Didot" w:cs="Didot"/>
+        </w:rPr>
+        <w:t>- P</w:t>
+      </w:r>
+      <w:r>
+        <w:rPr>
+          <w:rFonts w:ascii="Didot" w:hAnsi="Didot" w:cs="Didot"/>
+        </w:rPr>
+        <w:t>ROMETHEE</w:t>
+      </w:r>
+      <w:r>
+        <w:rPr>
+          <w:rFonts w:ascii="Didot" w:hAnsi="Didot" w:cs="Didot"/>
+        </w:rPr>
+        <w:t xml:space="preserve"> </w:t>
+      </w:r>
+      <w:r>
+        <w:rPr>
+          <w:rFonts w:ascii="Didot" w:hAnsi="Didot" w:cs="Didot"/>
+        </w:rPr>
+        <w:t>(</w:t>
+      </w:r>
+      <w:r>
+        <w:rPr>
+          <w:rFonts w:ascii="Didot" w:hAnsi="Didot" w:cs="Didot"/>
+          <w:i/>
+          <w:iCs/>
+        </w:rPr>
+        <w:t>Preference Ranking Organization Method for Enrichment of Evaluations</w:t>
+      </w:r>
+      <w:r>
+        <w:rPr>
+          <w:rFonts w:ascii="Didot" w:hAnsi="Didot" w:cs="Didot"/>
+        </w:rPr>
+        <w:t>)</w:t>
+      </w:r>
+    </w:p>
+    <w:p>
+      <w:pPr>
+        <w:spacing w:line="360" w:lineRule="auto"/>
+        <w:rPr>
+          <w:rFonts w:ascii="Didot" w:hAnsi="Didot" w:cs="Didot"/>
+        </w:rPr>
+      </w:pPr>
+      <w:r>
+        <w:rPr>
+          <w:rFonts w:ascii="Didot" w:hAnsi="Didot" w:cs="Didot"/>
+        </w:rPr>
+        <w:t>- ELECTRE III</w:t>
+      </w:r>
+      <w:r>
+        <w:rPr>
+          <w:rFonts w:ascii="Didot" w:hAnsi="Didot" w:cs="Didot"/>
+        </w:rPr>
+        <w:t xml:space="preserve"> </w:t>
+      </w:r>
+      <w:r>
+        <w:rPr>
+          <w:rFonts w:ascii="Didot" w:hAnsi="Didot" w:cs="Didot"/>
+        </w:rPr>
+        <w:t>(</w:t>
+      </w:r>
+      <w:r>
+        <w:rPr>
+          <w:rFonts w:ascii="Didot" w:hAnsi="Didot" w:cs="Didot"/>
+          <w:i/>
+          <w:iCs/>
+        </w:rPr>
+        <w:t>Elimination and Choice Translating Reality</w:t>
+      </w:r>
+      <w:r>
+        <w:rPr>
+          <w:rFonts w:ascii="Didot" w:hAnsi="Didot" w:cs="Didot"/>
+        </w:rPr>
+        <w:t>)</w:t>
+      </w:r>
+    </w:p>
+    <w:p>
+      <w:pPr>
+        <w:spacing w:line="360" w:lineRule="auto"/>
+        <w:rPr>
+          <w:rFonts w:ascii="Didot" w:hAnsi="Didot" w:cs="Didot"/>
+        </w:rPr>
+      </w:pPr>
+      <w:r>
+        <w:rPr>
+          <w:rFonts w:ascii="Didot" w:hAnsi="Didot" w:cs="Didot"/>
+        </w:rPr>
+        <w:t>- TOPSIS</w:t>
+      </w:r>
+      <w:r>
+        <w:rPr>
+          <w:rFonts w:ascii="Didot" w:hAnsi="Didot" w:cs="Didot"/>
+        </w:rPr>
+        <w:t xml:space="preserve"> </w:t>
+      </w:r>
+      <w:r>
+        <w:rPr>
+          <w:rFonts w:ascii="Didot" w:hAnsi="Didot" w:cs="Didot"/>
+        </w:rPr>
+        <w:t>(</w:t>
+      </w:r>
+      <w:r>
+        <w:rPr>
+          <w:rFonts w:ascii="Didot" w:hAnsi="Didot" w:cs="Didot"/>
+          <w:i/>
+          <w:iCs/>
+        </w:rPr>
+        <w:t>Technique for Order of Preference by Similarity to Ideal Solution</w:t>
+      </w:r>
+      <w:r>
+        <w:rPr>
+          <w:rFonts w:ascii="Didot" w:hAnsi="Didot" w:cs="Didot"/>
+        </w:rPr>
+        <w:t>)</w:t>
+      </w:r>
+    </w:p>
+    <w:p>
+      <w:pPr>
+        <w:spacing w:line="360" w:lineRule="auto"/>
+        <w:rPr>
+          <w:rFonts w:ascii="Didot" w:hAnsi="Didot" w:cs="Didot"/>
+        </w:rPr>
+      </w:pPr>
+      <w:r>
+        <w:rPr>
+          <w:rFonts w:ascii="Didot" w:hAnsi="Didot" w:cs="Didot"/>
+        </w:rPr>
+        <w:t xml:space="preserve">- DEA </w:t>
+      </w:r>
+      <w:r>
+        <w:rPr>
+          <w:rFonts w:ascii="Didot" w:hAnsi="Didot" w:cs="Didot"/>
+        </w:rPr>
+        <w:t>(</w:t>
+      </w:r>
+      <w:r>
+        <w:rPr>
+          <w:rFonts w:ascii="Didot" w:hAnsi="Didot" w:cs="Didot"/>
+          <w:i/>
+          <w:iCs/>
+        </w:rPr>
+        <w:t>Data Envelopment Analysis</w:t>
+      </w:r>
+      <w:r>
+        <w:rPr>
+          <w:rFonts w:ascii="Didot" w:hAnsi="Didot" w:cs="Didot"/>
+        </w:rPr>
+        <w:t>)</w:t>
+      </w:r>
+    </w:p>
+    <w:p>
+      <w:pPr>
+        <w:spacing w:line="360" w:lineRule="auto"/>
+        <w:rPr>
+          <w:rFonts w:ascii="Didot" w:hAnsi="Didot" w:cs="Didot"/>
+          <w:sz w:val="28"/>
+          <w:szCs w:val="28"/>
+        </w:rPr>
+      </w:pPr>
+      <w:r>
+        <w:rPr>
           <w:rFonts w:ascii="Didot" w:hAnsi="Didot" w:cs="Didot" w:hint="cs"/>
         </w:rPr>
-        <w:t>tipos de problemas citados</w:t>
+        <w:br/>
       </w:r>
       <w:r>
         <w:rPr>
@@ -240,44 +965,201 @@
         </w:rPr>
         <w:br/>
       </w:r>
-      <w:r>
+    </w:p>
+    <w:p>
+      <w:pPr>
+        <w:spacing w:line="360" w:lineRule="auto"/>
+        <w:rPr>
+          <w:rFonts w:ascii="Didot" w:hAnsi="Didot" w:cs="Didot"/>
+          <w:sz w:val="28"/>
+          <w:szCs w:val="28"/>
+        </w:rPr>
+      </w:pPr>
+    </w:p>
+    <w:p>
+      <w:pPr>
+        <w:spacing w:line="360" w:lineRule="auto"/>
+        <w:rPr>
+          <w:rFonts w:ascii="Didot" w:hAnsi="Didot" w:cs="Didot"/>
+          <w:sz w:val="28"/>
+          <w:szCs w:val="28"/>
+        </w:rPr>
+      </w:pPr>
+    </w:p>
+    <w:p>
+      <w:pPr>
+        <w:spacing w:line="360" w:lineRule="auto"/>
+        <w:rPr>
+          <w:rFonts w:ascii="Didot" w:hAnsi="Didot" w:cs="Didot"/>
+          <w:sz w:val="28"/>
+          <w:szCs w:val="28"/>
+        </w:rPr>
+      </w:pPr>
+    </w:p>
+    <w:p>
+      <w:pPr>
+        <w:spacing w:line="360" w:lineRule="auto"/>
+        <w:rPr>
+          <w:rFonts w:ascii="Didot" w:hAnsi="Didot" w:cs="Didot"/>
+          <w:sz w:val="28"/>
+          <w:szCs w:val="28"/>
+        </w:rPr>
+      </w:pPr>
+    </w:p>
+    <w:p>
+      <w:pPr>
+        <w:spacing w:line="360" w:lineRule="auto"/>
+        <w:rPr>
+          <w:rFonts w:ascii="Didot" w:hAnsi="Didot" w:cs="Didot"/>
+          <w:sz w:val="28"/>
+          <w:szCs w:val="28"/>
+        </w:rPr>
+      </w:pPr>
+    </w:p>
+    <w:p>
+      <w:pPr>
+        <w:spacing w:line="360" w:lineRule="auto"/>
+        <w:rPr>
+          <w:rFonts w:ascii="Didot" w:hAnsi="Didot" w:cs="Didot"/>
+          <w:sz w:val="28"/>
+          <w:szCs w:val="28"/>
+        </w:rPr>
+      </w:pPr>
+    </w:p>
+    <w:p>
+      <w:pPr>
+        <w:spacing w:line="360" w:lineRule="auto"/>
+        <w:rPr>
+          <w:rFonts w:ascii="Didot" w:hAnsi="Didot" w:cs="Didot"/>
+          <w:sz w:val="28"/>
+          <w:szCs w:val="28"/>
+        </w:rPr>
+      </w:pPr>
+    </w:p>
+    <w:p>
+      <w:pPr>
+        <w:spacing w:line="360" w:lineRule="auto"/>
+        <w:rPr>
+          <w:rFonts w:ascii="Didot" w:hAnsi="Didot" w:cs="Didot"/>
+          <w:sz w:val="28"/>
+          <w:szCs w:val="28"/>
+        </w:rPr>
+      </w:pPr>
+    </w:p>
+    <w:p>
+      <w:pPr>
+        <w:spacing w:line="360" w:lineRule="auto"/>
+        <w:rPr>
+          <w:rFonts w:ascii="Didot" w:hAnsi="Didot" w:cs="Didot"/>
+          <w:sz w:val="28"/>
+          <w:szCs w:val="28"/>
+        </w:rPr>
+      </w:pPr>
+    </w:p>
+    <w:p>
+      <w:pPr>
+        <w:pStyle w:val="Heading2"/>
         <w:rPr>
           <w:rFonts w:ascii="Didot" w:hAnsi="Didot" w:cs="Didot" w:hint="cs"/>
-        </w:rPr>
-        <w:br/>
-      </w:r>
+          <w:color w:val="auto"/>
+          <w:sz w:val="28"/>
+          <w:szCs w:val="28"/>
+        </w:rPr>
+      </w:pPr>
       <w:r>
         <w:rPr>
           <w:rFonts w:ascii="Didot" w:hAnsi="Didot" w:cs="Didot" w:hint="cs"/>
-        </w:rPr>
-        <w:br/>
-        <w:t>Problema de Escolha;</w:t>
+          <w:color w:val="auto"/>
+          <w:sz w:val="28"/>
+          <w:szCs w:val="28"/>
+        </w:rPr>
+        <w:lastRenderedPageBreak/>
+        <w:t>Problema de Ordenação</w:t>
       </w:r>
       <w:r>
         <w:rPr>
           <w:rFonts w:ascii="Didot" w:hAnsi="Didot" w:cs="Didot" w:hint="cs"/>
-        </w:rPr>
-        <w:br/>
-      </w:r>
-      <w:r>
+          <w:color w:val="auto"/>
+          <w:sz w:val="28"/>
+          <w:szCs w:val="28"/>
+        </w:rPr>
+        <w:t>:</w:t>
+      </w:r>
+    </w:p>
+    <w:p>
+      <w:pPr>
+        <w:spacing w:line="360" w:lineRule="auto"/>
+        <w:rPr>
+          <w:rFonts w:ascii="Didot" w:hAnsi="Didot" w:cs="Didot"/>
+        </w:rPr>
+      </w:pPr>
+      <w:r>
+        <w:rPr>
+          <w:rFonts w:ascii="Didot" w:hAnsi="Didot" w:cs="Didot"/>
+        </w:rPr>
+        <w:t>- AHPSort</w:t>
+      </w:r>
+    </w:p>
+    <w:p>
+      <w:pPr>
+        <w:spacing w:line="360" w:lineRule="auto"/>
+        <w:rPr>
+          <w:rFonts w:ascii="Didot" w:hAnsi="Didot" w:cs="Didot"/>
+        </w:rPr>
+      </w:pPr>
+      <w:r>
+        <w:rPr>
+          <w:rFonts w:ascii="Didot" w:hAnsi="Didot" w:cs="Didot"/>
+        </w:rPr>
+        <w:t>- UTADIS</w:t>
+      </w:r>
+      <w:r>
+        <w:rPr>
+          <w:rFonts w:ascii="Didot" w:hAnsi="Didot" w:cs="Didot"/>
+        </w:rPr>
+        <w:t xml:space="preserve"> (</w:t>
+      </w:r>
+      <w:r>
+        <w:rPr>
+          <w:rFonts w:ascii="Didot" w:hAnsi="Didot" w:cs="Didot"/>
+          <w:i/>
+          <w:iCs/>
+        </w:rPr>
+        <w:t>UTilities Additives DIScriminates</w:t>
+      </w:r>
+      <w:r>
+        <w:rPr>
+          <w:rFonts w:ascii="Didot" w:hAnsi="Didot" w:cs="Didot"/>
+        </w:rPr>
+        <w:t>)</w:t>
+      </w:r>
+    </w:p>
+    <w:p>
+      <w:pPr>
+        <w:spacing w:line="360" w:lineRule="auto"/>
+        <w:rPr>
+          <w:rFonts w:ascii="Didot" w:hAnsi="Didot" w:cs="Didot"/>
+        </w:rPr>
+      </w:pPr>
+      <w:r>
+        <w:rPr>
+          <w:rFonts w:ascii="Didot" w:hAnsi="Didot" w:cs="Didot"/>
+        </w:rPr>
+        <w:t>- FlowSort</w:t>
+      </w:r>
+    </w:p>
+    <w:p>
+      <w:pPr>
+        <w:spacing w:line="360" w:lineRule="auto"/>
         <w:rPr>
           <w:rFonts w:ascii="Didot" w:hAnsi="Didot" w:cs="Didot" w:hint="cs"/>
         </w:rPr>
-        <w:br/>
-        <w:t>Problema de Classificação;</w:t>
-      </w:r>
-      <w:r>
-        <w:rPr>
-          <w:rFonts w:ascii="Didot" w:hAnsi="Didot" w:cs="Didot" w:hint="cs"/>
-        </w:rPr>
-        <w:br/>
-      </w:r>
-      <w:r>
-        <w:rPr>
-          <w:rFonts w:ascii="Didot" w:hAnsi="Didot" w:cs="Didot" w:hint="cs"/>
-        </w:rPr>
-        <w:br/>
-        <w:t>Problema de Ordenação.</w:t>
+      </w:pPr>
+      <w:r>
+        <w:rPr>
+          <w:rFonts w:ascii="Didot" w:hAnsi="Didot" w:cs="Didot"/>
+        </w:rPr>
+        <w:t>- ELECTRE-Tri</w:t>
       </w:r>
     </w:p>
     <w:sectPr>
@@ -718,7 +1600,6 @@
     <w:next w:val="Normal"/>
     <w:link w:val="Heading2Char"/>
     <w:uiPriority w:val="9"/>
-    <w:semiHidden/>
     <w:unhideWhenUsed/>
     <w:qFormat/>
     <w:rsid w:val="00C52569"/>
@@ -935,7 +1816,6 @@
     <w:basedOn w:val="DefaultParagraphFont"/>
     <w:link w:val="Heading2"/>
     <w:uiPriority w:val="9"/>
-    <w:semiHidden/>
     <w:rsid w:val="00C52569"/>
     <w:rPr>
       <w:rFonts w:asciiTheme="majorHAnsi" w:eastAsiaTheme="majorEastAsia" w:hAnsiTheme="majorHAnsi" w:cstheme="majorBidi"/>

</xml_diff>